<commit_message>
Added links to the Assessment Package Type documents
Added links to the four Assessment Package Type documents
</commit_message>
<xml_diff>
--- a/_original_documents/RegistrationTestPackageFormat.docx
+++ b/_original_documents/RegistrationTestPackageFormat.docx
@@ -25,6 +25,8 @@
         </w:rPr>
         <w:t>SMARTERAPP SPECIFICATION</w:t>
       </w:r>
+      <w:bookmarkStart w:id="0" w:name="_GoBack"/>
+      <w:bookmarkEnd w:id="0"/>
     </w:p>
     <w:p>
       <w:pPr>
@@ -38,6 +40,7 @@
           <w:szCs w:val="28"/>
         </w:rPr>
       </w:pPr>
+      <w:proofErr w:type="gramStart"/>
       <w:r>
         <w:rPr>
           <w:rFonts w:eastAsiaTheme="majorEastAsia"/>
@@ -49,6 +52,7 @@
         </w:rPr>
         <w:t>for</w:t>
       </w:r>
+      <w:proofErr w:type="gramEnd"/>
     </w:p>
     <w:p>
       <w:pPr>
@@ -330,8 +334,6 @@
             <w:r>
               <w:t>Initial Release</w:t>
             </w:r>
-            <w:bookmarkStart w:id="0" w:name="_GoBack"/>
-            <w:bookmarkEnd w:id="0"/>
           </w:p>
         </w:tc>
         <w:tc>
@@ -481,7 +483,7 @@
             <w:rPr>
               <w:noProof/>
             </w:rPr>
-            <w:instrText xml:space="preserve"> PAGEREF _Toc451117500 \h </w:instrText>
+            <w:instrText xml:space="preserve"> PAGEREF _Toc454437986 \h </w:instrText>
           </w:r>
           <w:r>
             <w:rPr>
@@ -537,63 +539,7 @@
             <w:rPr>
               <w:noProof/>
             </w:rPr>
-            <w:instrText xml:space="preserve"> PAGEREF _Toc451117501 \h </w:instrText>
-          </w:r>
-          <w:r>
-            <w:rPr>
-              <w:noProof/>
-            </w:rPr>
-          </w:r>
-          <w:r>
-            <w:rPr>
-              <w:noProof/>
-            </w:rPr>
-            <w:fldChar w:fldCharType="separate"/>
-          </w:r>
-          <w:r>
-            <w:rPr>
-              <w:noProof/>
-            </w:rPr>
-            <w:t>4</w:t>
-          </w:r>
-          <w:r>
-            <w:rPr>
-              <w:noProof/>
-            </w:rPr>
-            <w:fldChar w:fldCharType="end"/>
-          </w:r>
-        </w:p>
-        <w:p>
-          <w:pPr>
-            <w:pStyle w:val="TOC1"/>
-            <w:rPr>
-              <w:rFonts w:asciiTheme="minorHAnsi" w:eastAsiaTheme="minorEastAsia" w:hAnsiTheme="minorHAnsi" w:cstheme="minorBidi"/>
-              <w:noProof/>
-            </w:rPr>
-          </w:pPr>
-          <w:r>
-            <w:rPr>
-              <w:noProof/>
-            </w:rPr>
-            <w:t>Test Package Data Format Conventions</w:t>
-          </w:r>
-          <w:r>
-            <w:rPr>
-              <w:noProof/>
-            </w:rPr>
-            <w:tab/>
-          </w:r>
-          <w:r>
-            <w:rPr>
-              <w:noProof/>
-            </w:rPr>
-            <w:fldChar w:fldCharType="begin"/>
-          </w:r>
-          <w:r>
-            <w:rPr>
-              <w:noProof/>
-            </w:rPr>
-            <w:instrText xml:space="preserve"> PAGEREF _Toc451117502 \h </w:instrText>
+            <w:instrText xml:space="preserve"> PAGEREF _Toc454437987 \h </w:instrText>
           </w:r>
           <w:r>
             <w:rPr>
@@ -649,7 +595,7 @@
             <w:rPr>
               <w:noProof/>
             </w:rPr>
-            <w:instrText xml:space="preserve"> PAGEREF _Toc451117503 \h </w:instrText>
+            <w:instrText xml:space="preserve"> PAGEREF _Toc454437988 \h </w:instrText>
           </w:r>
           <w:r>
             <w:rPr>
@@ -705,7 +651,7 @@
             <w:rPr>
               <w:noProof/>
             </w:rPr>
-            <w:instrText xml:space="preserve"> PAGEREF _Toc451117504 \h </w:instrText>
+            <w:instrText xml:space="preserve"> PAGEREF _Toc454437989 \h </w:instrText>
           </w:r>
           <w:r>
             <w:rPr>
@@ -764,7 +710,7 @@
         <w:pStyle w:val="Heading1"/>
         <w:ind w:left="0"/>
       </w:pPr>
-      <w:bookmarkStart w:id="3" w:name="_Toc451117500"/>
+      <w:bookmarkStart w:id="3" w:name="_Toc454437986"/>
       <w:r>
         <w:lastRenderedPageBreak/>
         <w:t>Purpose</w:t>
@@ -809,7 +755,7 @@
       <w:pPr>
         <w:pStyle w:val="Heading1"/>
       </w:pPr>
-      <w:bookmarkStart w:id="4" w:name="_Toc451117501"/>
+      <w:bookmarkStart w:id="4" w:name="_Toc454437987"/>
       <w:r>
         <w:t>Package Usage</w:t>
       </w:r>
@@ -882,42 +828,74 @@
           <w:rStyle w:val="Strong"/>
           <w:b w:val="0"/>
         </w:rPr>
-        <w:t>script available in the tsb folder of the Administrative repository</w:t>
-      </w:r>
+        <w:t xml:space="preserve">script available in the </w:t>
+      </w:r>
+      <w:proofErr w:type="spellStart"/>
       <w:r>
         <w:rPr>
           <w:rStyle w:val="Strong"/>
           <w:b w:val="0"/>
         </w:rPr>
-        <w:t>.  Please r</w:t>
-      </w:r>
+        <w:t>tsb</w:t>
+      </w:r>
+      <w:proofErr w:type="spellEnd"/>
       <w:r>
         <w:rPr>
           <w:rStyle w:val="Strong"/>
           <w:b w:val="0"/>
         </w:rPr>
-        <w:t xml:space="preserve">efer to the </w:t>
+        <w:t xml:space="preserve"> folder of the Administrative repository</w:t>
       </w:r>
       <w:r>
         <w:rPr>
           <w:rStyle w:val="Strong"/>
           <w:b w:val="0"/>
         </w:rPr>
-        <w:t xml:space="preserve">script’s usage instructions for </w:t>
+        <w:t>.  Please r</w:t>
       </w:r>
       <w:r>
         <w:rPr>
           <w:rStyle w:val="Strong"/>
           <w:b w:val="0"/>
         </w:rPr>
-        <w:t>more details</w:t>
+        <w:t xml:space="preserve">efer to the </w:t>
       </w:r>
       <w:r>
         <w:rPr>
           <w:rStyle w:val="Strong"/>
           <w:b w:val="0"/>
         </w:rPr>
-        <w:t xml:space="preserve">.  You can find the Administrative repository on the SmarterApp source code page located at </w:t>
+        <w:t xml:space="preserve">script’s usage instructions for </w:t>
+      </w:r>
+      <w:r>
+        <w:rPr>
+          <w:rStyle w:val="Strong"/>
+          <w:b w:val="0"/>
+        </w:rPr>
+        <w:t>more details</w:t>
+      </w:r>
+      <w:r>
+        <w:rPr>
+          <w:rStyle w:val="Strong"/>
+          <w:b w:val="0"/>
+        </w:rPr>
+        <w:t xml:space="preserve">.  You can find the Administrative repository on the </w:t>
+      </w:r>
+      <w:proofErr w:type="spellStart"/>
+      <w:r>
+        <w:rPr>
+          <w:rStyle w:val="Strong"/>
+          <w:b w:val="0"/>
+        </w:rPr>
+        <w:t>SmarterApp</w:t>
+      </w:r>
+      <w:proofErr w:type="spellEnd"/>
+      <w:r>
+        <w:rPr>
+          <w:rStyle w:val="Strong"/>
+          <w:b w:val="0"/>
+        </w:rPr>
+        <w:t xml:space="preserve"> source code page located at </w:t>
       </w:r>
       <w:r>
         <w:rPr>
@@ -1161,7 +1139,7 @@
       <w:pPr>
         <w:pStyle w:val="Heading1"/>
       </w:pPr>
-      <w:bookmarkStart w:id="5" w:name="_Toc451117503"/>
+      <w:bookmarkStart w:id="5" w:name="_Toc454437988"/>
       <w:r>
         <w:lastRenderedPageBreak/>
         <w:t>Registration</w:t>
@@ -1403,6 +1381,7 @@
                 <w:u w:val="none"/>
               </w:rPr>
             </w:pPr>
+            <w:proofErr w:type="spellStart"/>
             <w:r>
               <w:rPr>
                 <w:b/>
@@ -1411,7 +1390,18 @@
                 <w:szCs w:val="18"/>
                 <w:u w:val="none"/>
               </w:rPr>
-              <w:t>Accepable Values</w:t>
+              <w:t>Accepable</w:t>
+            </w:r>
+            <w:proofErr w:type="spellEnd"/>
+            <w:r>
+              <w:rPr>
+                <w:b/>
+                <w:color w:val="FFFFFF" w:themeColor="background1"/>
+                <w:sz w:val="18"/>
+                <w:szCs w:val="18"/>
+                <w:u w:val="none"/>
+              </w:rPr>
+              <w:t xml:space="preserve"> Values</w:t>
             </w:r>
           </w:p>
         </w:tc>
@@ -1466,6 +1456,7 @@
                 <w:u w:val="none"/>
               </w:rPr>
             </w:pPr>
+            <w:proofErr w:type="spellStart"/>
             <w:r>
               <w:rPr>
                 <w:rFonts w:ascii="Arial" w:hAnsi="Arial" w:cs="Arial"/>
@@ -1475,6 +1466,7 @@
               </w:rPr>
               <w:t>testspecification</w:t>
             </w:r>
+            <w:proofErr w:type="spellEnd"/>
           </w:p>
         </w:tc>
         <w:tc>
@@ -1520,6 +1512,7 @@
                 <w:u w:val="none"/>
               </w:rPr>
             </w:pPr>
+            <w:proofErr w:type="spellStart"/>
             <w:r>
               <w:rPr>
                 <w:rFonts w:ascii="Arial" w:hAnsi="Arial" w:cs="Arial"/>
@@ -1529,6 +1522,7 @@
               </w:rPr>
               <w:t>testspecification</w:t>
             </w:r>
+            <w:proofErr w:type="spellEnd"/>
           </w:p>
         </w:tc>
         <w:tc>
@@ -1822,6 +1816,7 @@
               </w:rPr>
               <w:t xml:space="preserve">Defines the purpose of this test package which, in general, can be administration, registration, scoring and reporting.  For the </w:t>
             </w:r>
+            <w:proofErr w:type="spellStart"/>
             <w:r>
               <w:rPr>
                 <w:rFonts w:ascii="Arial" w:hAnsi="Arial" w:cs="Arial"/>
@@ -1831,6 +1826,7 @@
               </w:rPr>
               <w:t>registrationg</w:t>
             </w:r>
+            <w:proofErr w:type="spellEnd"/>
             <w:r>
               <w:rPr>
                 <w:rFonts w:ascii="Arial" w:hAnsi="Arial" w:cs="Arial"/>
@@ -1903,6 +1899,7 @@
                 <w:u w:val="none"/>
               </w:rPr>
             </w:pPr>
+            <w:proofErr w:type="spellStart"/>
             <w:r>
               <w:rPr>
                 <w:rFonts w:ascii="Arial" w:hAnsi="Arial" w:cs="Arial"/>
@@ -1912,6 +1909,7 @@
               </w:rPr>
               <w:t>xsd:token</w:t>
             </w:r>
+            <w:proofErr w:type="spellEnd"/>
           </w:p>
         </w:tc>
       </w:tr>
@@ -2124,6 +2122,7 @@
                 <w:u w:val="none"/>
               </w:rPr>
             </w:pPr>
+            <w:proofErr w:type="spellStart"/>
             <w:r>
               <w:rPr>
                 <w:rFonts w:ascii="Arial" w:hAnsi="Arial" w:cs="Arial"/>
@@ -2133,6 +2132,7 @@
               </w:rPr>
               <w:t>xsd:token</w:t>
             </w:r>
+            <w:proofErr w:type="spellEnd"/>
           </w:p>
         </w:tc>
       </w:tr>
@@ -2183,6 +2183,7 @@
                 <w:u w:val="none"/>
               </w:rPr>
             </w:pPr>
+            <w:proofErr w:type="spellStart"/>
             <w:r>
               <w:rPr>
                 <w:rFonts w:ascii="Arial" w:hAnsi="Arial" w:cs="Arial"/>
@@ -2192,6 +2193,7 @@
               </w:rPr>
               <w:t>publishdate</w:t>
             </w:r>
+            <w:proofErr w:type="spellEnd"/>
           </w:p>
         </w:tc>
         <w:tc>
@@ -2354,6 +2356,7 @@
                 <w:u w:val="none"/>
               </w:rPr>
             </w:pPr>
+            <w:proofErr w:type="spellStart"/>
             <w:r>
               <w:rPr>
                 <w:rFonts w:ascii="Arial" w:hAnsi="Arial" w:cs="Arial"/>
@@ -2363,6 +2366,7 @@
               </w:rPr>
               <w:t>xsd:dateTime</w:t>
             </w:r>
+            <w:proofErr w:type="spellEnd"/>
           </w:p>
         </w:tc>
       </w:tr>
@@ -2575,6 +2579,7 @@
                 <w:u w:val="none"/>
               </w:rPr>
             </w:pPr>
+            <w:proofErr w:type="spellStart"/>
             <w:r>
               <w:rPr>
                 <w:rFonts w:ascii="Arial" w:hAnsi="Arial" w:cs="Arial"/>
@@ -2593,6 +2598,7 @@
               </w:rPr>
               <w:t>integer</w:t>
             </w:r>
+            <w:proofErr w:type="spellEnd"/>
           </w:p>
         </w:tc>
       </w:tr>
@@ -2670,6 +2676,7 @@
                 <w:u w:val="none"/>
               </w:rPr>
             </w:pPr>
+            <w:proofErr w:type="spellStart"/>
             <w:r>
               <w:rPr>
                 <w:rFonts w:ascii="Arial" w:hAnsi="Arial" w:cs="Arial"/>
@@ -2679,6 +2686,7 @@
               </w:rPr>
               <w:t>testspecification:identifier</w:t>
             </w:r>
+            <w:proofErr w:type="spellEnd"/>
           </w:p>
         </w:tc>
         <w:tc>
@@ -2864,6 +2872,7 @@
                 <w:u w:val="none"/>
               </w:rPr>
             </w:pPr>
+            <w:proofErr w:type="spellStart"/>
             <w:r>
               <w:rPr>
                 <w:rFonts w:ascii="Arial" w:hAnsi="Arial" w:cs="Arial"/>
@@ -2873,6 +2882,7 @@
               </w:rPr>
               <w:t>uniqueid</w:t>
             </w:r>
+            <w:proofErr w:type="spellEnd"/>
           </w:p>
         </w:tc>
         <w:tc>
@@ -3026,6 +3036,7 @@
                 <w:u w:val="none"/>
               </w:rPr>
             </w:pPr>
+            <w:proofErr w:type="spellStart"/>
             <w:r>
               <w:rPr>
                 <w:rFonts w:ascii="Arial" w:hAnsi="Arial" w:cs="Arial"/>
@@ -3035,6 +3046,7 @@
               </w:rPr>
               <w:t>xsd:token</w:t>
             </w:r>
+            <w:proofErr w:type="spellEnd"/>
           </w:p>
         </w:tc>
       </w:tr>
@@ -3247,6 +3259,7 @@
                 <w:u w:val="none"/>
               </w:rPr>
             </w:pPr>
+            <w:proofErr w:type="spellStart"/>
             <w:r>
               <w:rPr>
                 <w:rFonts w:ascii="Arial" w:hAnsi="Arial" w:cs="Arial"/>
@@ -3256,6 +3269,7 @@
               </w:rPr>
               <w:t>xsd:token</w:t>
             </w:r>
+            <w:proofErr w:type="spellEnd"/>
           </w:p>
         </w:tc>
       </w:tr>
@@ -3468,6 +3482,7 @@
                 <w:u w:val="none"/>
               </w:rPr>
             </w:pPr>
+            <w:proofErr w:type="spellStart"/>
             <w:r>
               <w:rPr>
                 <w:rFonts w:ascii="Arial" w:hAnsi="Arial" w:cs="Arial"/>
@@ -3477,6 +3492,7 @@
               </w:rPr>
               <w:t>xsd:token</w:t>
             </w:r>
+            <w:proofErr w:type="spellEnd"/>
           </w:p>
         </w:tc>
       </w:tr>
@@ -3689,6 +3705,7 @@
                 <w:u w:val="none"/>
               </w:rPr>
             </w:pPr>
+            <w:proofErr w:type="spellStart"/>
             <w:r>
               <w:rPr>
                 <w:rFonts w:ascii="Arial" w:hAnsi="Arial" w:cs="Arial"/>
@@ -3698,6 +3715,7 @@
               </w:rPr>
               <w:t>xsd:integer</w:t>
             </w:r>
+            <w:proofErr w:type="spellEnd"/>
           </w:p>
         </w:tc>
       </w:tr>
@@ -3776,6 +3794,7 @@
                 <w:u w:val="none"/>
               </w:rPr>
             </w:pPr>
+            <w:proofErr w:type="spellStart"/>
             <w:r>
               <w:rPr>
                 <w:rFonts w:ascii="Arial" w:hAnsi="Arial" w:cs="Arial"/>
@@ -3785,6 +3804,7 @@
               </w:rPr>
               <w:t>testspecification:property</w:t>
             </w:r>
+            <w:proofErr w:type="spellEnd"/>
           </w:p>
         </w:tc>
         <w:tc>
@@ -3864,7 +3884,47 @@
                 <w:szCs w:val="16"/>
                 <w:u w:val="none"/>
               </w:rPr>
-              <w:t>NOTE: The attributes must in order within the property element in order to work with the TestSpecBank side loading perl script.  The order is defined as name, value, and then label.</w:t>
+              <w:t xml:space="preserve">NOTE: The attributes must in order within the property element in order to work with the </w:t>
+            </w:r>
+            <w:proofErr w:type="spellStart"/>
+            <w:r>
+              <w:rPr>
+                <w:rFonts w:ascii="Arial" w:hAnsi="Arial" w:cs="Arial"/>
+                <w:sz w:val="16"/>
+                <w:szCs w:val="16"/>
+                <w:u w:val="none"/>
+              </w:rPr>
+              <w:t>TestSpecBank</w:t>
+            </w:r>
+            <w:proofErr w:type="spellEnd"/>
+            <w:r>
+              <w:rPr>
+                <w:rFonts w:ascii="Arial" w:hAnsi="Arial" w:cs="Arial"/>
+                <w:sz w:val="16"/>
+                <w:szCs w:val="16"/>
+                <w:u w:val="none"/>
+              </w:rPr>
+              <w:t xml:space="preserve"> side loading </w:t>
+            </w:r>
+            <w:proofErr w:type="spellStart"/>
+            <w:r>
+              <w:rPr>
+                <w:rFonts w:ascii="Arial" w:hAnsi="Arial" w:cs="Arial"/>
+                <w:sz w:val="16"/>
+                <w:szCs w:val="16"/>
+                <w:u w:val="none"/>
+              </w:rPr>
+              <w:t>perl</w:t>
+            </w:r>
+            <w:proofErr w:type="spellEnd"/>
+            <w:r>
+              <w:rPr>
+                <w:rFonts w:ascii="Arial" w:hAnsi="Arial" w:cs="Arial"/>
+                <w:sz w:val="16"/>
+                <w:szCs w:val="16"/>
+                <w:u w:val="none"/>
+              </w:rPr>
+              <w:t xml:space="preserve"> script.  The order is defined as name, value, and then label.</w:t>
             </w:r>
           </w:p>
         </w:tc>
@@ -4153,6 +4213,7 @@
                 <w:u w:val="none"/>
               </w:rPr>
             </w:pPr>
+            <w:proofErr w:type="spellStart"/>
             <w:r>
               <w:rPr>
                 <w:rFonts w:ascii="Arial" w:hAnsi="Arial" w:cs="Arial"/>
@@ -4162,6 +4223,7 @@
               </w:rPr>
               <w:t>xsd:token</w:t>
             </w:r>
+            <w:proofErr w:type="spellEnd"/>
           </w:p>
         </w:tc>
       </w:tr>
@@ -4364,7 +4426,27 @@
                 <w:u w:val="none"/>
               </w:rPr>
               <w:br/>
-              <w:t>The type property can be iterim or summative.</w:t>
+              <w:t xml:space="preserve">The type property can be </w:t>
+            </w:r>
+            <w:proofErr w:type="spellStart"/>
+            <w:r>
+              <w:rPr>
+                <w:rFonts w:ascii="Arial" w:hAnsi="Arial" w:cs="Arial"/>
+                <w:sz w:val="16"/>
+                <w:szCs w:val="16"/>
+                <w:u w:val="none"/>
+              </w:rPr>
+              <w:t>iterim</w:t>
+            </w:r>
+            <w:proofErr w:type="spellEnd"/>
+            <w:r>
+              <w:rPr>
+                <w:rFonts w:ascii="Arial" w:hAnsi="Arial" w:cs="Arial"/>
+                <w:sz w:val="16"/>
+                <w:szCs w:val="16"/>
+                <w:u w:val="none"/>
+              </w:rPr>
+              <w:t xml:space="preserve"> or summative.</w:t>
             </w:r>
           </w:p>
         </w:tc>
@@ -4384,6 +4466,7 @@
                 <w:u w:val="none"/>
               </w:rPr>
             </w:pPr>
+            <w:proofErr w:type="spellStart"/>
             <w:r>
               <w:rPr>
                 <w:rFonts w:ascii="Arial" w:hAnsi="Arial" w:cs="Arial"/>
@@ -4393,6 +4476,7 @@
               </w:rPr>
               <w:t>xsd:token</w:t>
             </w:r>
+            <w:proofErr w:type="spellEnd"/>
           </w:p>
         </w:tc>
       </w:tr>
@@ -4611,6 +4695,7 @@
                 <w:u w:val="none"/>
               </w:rPr>
             </w:pPr>
+            <w:proofErr w:type="spellStart"/>
             <w:r>
               <w:rPr>
                 <w:rFonts w:ascii="Arial" w:hAnsi="Arial" w:cs="Arial"/>
@@ -4620,6 +4705,7 @@
               </w:rPr>
               <w:t>xsd:token</w:t>
             </w:r>
+            <w:proofErr w:type="spellEnd"/>
           </w:p>
         </w:tc>
       </w:tr>
@@ -4697,6 +4783,7 @@
                 <w:u w:val="none"/>
               </w:rPr>
             </w:pPr>
+            <w:proofErr w:type="spellStart"/>
             <w:r>
               <w:rPr>
                 <w:rFonts w:ascii="Arial" w:hAnsi="Arial" w:cs="Arial"/>
@@ -4706,6 +4793,7 @@
               </w:rPr>
               <w:t>testspecification:registration</w:t>
             </w:r>
+            <w:proofErr w:type="spellEnd"/>
           </w:p>
         </w:tc>
         <w:tc>
@@ -4864,6 +4952,7 @@
                 <w:u w:val="none"/>
               </w:rPr>
             </w:pPr>
+            <w:proofErr w:type="spellStart"/>
             <w:r>
               <w:rPr>
                 <w:rFonts w:ascii="Arial" w:hAnsi="Arial" w:cs="Arial"/>
@@ -4873,6 +4962,7 @@
               </w:rPr>
               <w:t>registrationsegment</w:t>
             </w:r>
+            <w:proofErr w:type="spellEnd"/>
           </w:p>
         </w:tc>
         <w:tc>
@@ -4918,6 +5008,7 @@
                 <w:u w:val="none"/>
               </w:rPr>
             </w:pPr>
+            <w:proofErr w:type="spellStart"/>
             <w:r>
               <w:rPr>
                 <w:rFonts w:ascii="Arial" w:hAnsi="Arial" w:cs="Arial"/>
@@ -4927,6 +5018,7 @@
               </w:rPr>
               <w:t>testspecification:registration:registrationsegment</w:t>
             </w:r>
+            <w:proofErr w:type="spellEnd"/>
           </w:p>
         </w:tc>
         <w:tc>
@@ -5283,6 +5375,7 @@
                 <w:u w:val="none"/>
               </w:rPr>
             </w:pPr>
+            <w:proofErr w:type="spellStart"/>
             <w:r>
               <w:rPr>
                 <w:rFonts w:ascii="Arial" w:hAnsi="Arial" w:cs="Arial"/>
@@ -5292,6 +5385,7 @@
               </w:rPr>
               <w:t>xsd:integer</w:t>
             </w:r>
+            <w:proofErr w:type="spellEnd"/>
           </w:p>
         </w:tc>
       </w:tr>
@@ -5342,6 +5436,7 @@
                 <w:u w:val="none"/>
               </w:rPr>
             </w:pPr>
+            <w:proofErr w:type="spellStart"/>
             <w:r>
               <w:rPr>
                 <w:rFonts w:ascii="Arial" w:hAnsi="Arial" w:cs="Arial"/>
@@ -5351,6 +5446,7 @@
               </w:rPr>
               <w:t>itemselection</w:t>
             </w:r>
+            <w:proofErr w:type="spellEnd"/>
           </w:p>
         </w:tc>
         <w:tc>
@@ -5477,14 +5573,25 @@
                 <w:u w:val="none"/>
               </w:rPr>
             </w:pPr>
-            <w:r>
-              <w:rPr>
-                <w:rFonts w:ascii="Arial" w:hAnsi="Arial" w:cs="Arial"/>
-                <w:sz w:val="16"/>
-                <w:szCs w:val="16"/>
-                <w:u w:val="none"/>
-              </w:rPr>
-              <w:t>fixedform, adaptive, adaptive2</w:t>
+            <w:proofErr w:type="spellStart"/>
+            <w:r>
+              <w:rPr>
+                <w:rFonts w:ascii="Arial" w:hAnsi="Arial" w:cs="Arial"/>
+                <w:sz w:val="16"/>
+                <w:szCs w:val="16"/>
+                <w:u w:val="none"/>
+              </w:rPr>
+              <w:t>fixedform</w:t>
+            </w:r>
+            <w:proofErr w:type="spellEnd"/>
+            <w:r>
+              <w:rPr>
+                <w:rFonts w:ascii="Arial" w:hAnsi="Arial" w:cs="Arial"/>
+                <w:sz w:val="16"/>
+                <w:szCs w:val="16"/>
+                <w:u w:val="none"/>
+              </w:rPr>
+              <w:t>, adaptive, adaptive2</w:t>
             </w:r>
           </w:p>
         </w:tc>
@@ -5504,6 +5611,7 @@
                 <w:u w:val="none"/>
               </w:rPr>
             </w:pPr>
+            <w:proofErr w:type="spellStart"/>
             <w:r>
               <w:rPr>
                 <w:rFonts w:ascii="Arial" w:hAnsi="Arial" w:cs="Arial"/>
@@ -5513,6 +5621,7 @@
               </w:rPr>
               <w:t>xsd:token</w:t>
             </w:r>
+            <w:proofErr w:type="spellEnd"/>
           </w:p>
         </w:tc>
       </w:tr>
@@ -5563,6 +5672,7 @@
                 <w:u w:val="none"/>
               </w:rPr>
             </w:pPr>
+            <w:proofErr w:type="spellStart"/>
             <w:r>
               <w:rPr>
                 <w:rFonts w:ascii="Arial" w:hAnsi="Arial" w:cs="Arial"/>
@@ -5572,6 +5682,7 @@
               </w:rPr>
               <w:t>minitems</w:t>
             </w:r>
+            <w:proofErr w:type="spellEnd"/>
           </w:p>
         </w:tc>
         <w:tc>
@@ -5714,8 +5825,19 @@
                 <w:szCs w:val="16"/>
                 <w:u w:val="none"/>
               </w:rPr>
-              <w:t xml:space="preserve"> &lt;= maxitems</w:t>
-            </w:r>
+              <w:t xml:space="preserve"> &lt;= </w:t>
+            </w:r>
+            <w:proofErr w:type="spellStart"/>
+            <w:r>
+              <w:rPr>
+                <w:rFonts w:ascii="Arial" w:hAnsi="Arial" w:cs="Arial"/>
+                <w:sz w:val="16"/>
+                <w:szCs w:val="16"/>
+                <w:u w:val="none"/>
+              </w:rPr>
+              <w:t>maxitems</w:t>
+            </w:r>
+            <w:proofErr w:type="spellEnd"/>
           </w:p>
         </w:tc>
         <w:tc>
@@ -5734,6 +5856,7 @@
                 <w:u w:val="none"/>
               </w:rPr>
             </w:pPr>
+            <w:proofErr w:type="spellStart"/>
             <w:r>
               <w:rPr>
                 <w:rFonts w:ascii="Arial" w:hAnsi="Arial" w:cs="Arial"/>
@@ -5743,6 +5866,7 @@
               </w:rPr>
               <w:t>xsd:integer</w:t>
             </w:r>
+            <w:proofErr w:type="spellEnd"/>
           </w:p>
         </w:tc>
       </w:tr>
@@ -5794,6 +5918,7 @@
                 <w:u w:val="none"/>
               </w:rPr>
             </w:pPr>
+            <w:proofErr w:type="spellStart"/>
             <w:r>
               <w:rPr>
                 <w:rFonts w:ascii="Arial" w:hAnsi="Arial" w:cs="Arial"/>
@@ -5803,6 +5928,7 @@
               </w:rPr>
               <w:t>maxitems</w:t>
             </w:r>
+            <w:proofErr w:type="spellEnd"/>
           </w:p>
         </w:tc>
         <w:tc>
@@ -5936,8 +6062,19 @@
                 <w:szCs w:val="16"/>
                 <w:u w:val="none"/>
               </w:rPr>
-              <w:t>Integer &gt;=minitems</w:t>
-            </w:r>
+              <w:t>Integer &gt;=</w:t>
+            </w:r>
+            <w:proofErr w:type="spellStart"/>
+            <w:r>
+              <w:rPr>
+                <w:rFonts w:ascii="Arial" w:hAnsi="Arial" w:cs="Arial"/>
+                <w:sz w:val="16"/>
+                <w:szCs w:val="16"/>
+                <w:u w:val="none"/>
+              </w:rPr>
+              <w:t>minitems</w:t>
+            </w:r>
+            <w:proofErr w:type="spellEnd"/>
           </w:p>
         </w:tc>
         <w:tc>
@@ -5956,6 +6093,7 @@
                 <w:u w:val="none"/>
               </w:rPr>
             </w:pPr>
+            <w:proofErr w:type="spellStart"/>
             <w:r>
               <w:rPr>
                 <w:rFonts w:ascii="Arial" w:hAnsi="Arial" w:cs="Arial"/>
@@ -5965,6 +6103,7 @@
               </w:rPr>
               <w:t>xsd:integer</w:t>
             </w:r>
+            <w:proofErr w:type="spellEnd"/>
           </w:p>
         </w:tc>
       </w:tr>
@@ -6042,6 +6181,7 @@
                 <w:u w:val="none"/>
               </w:rPr>
             </w:pPr>
+            <w:proofErr w:type="spellStart"/>
             <w:r>
               <w:rPr>
                 <w:rFonts w:ascii="Arial" w:hAnsi="Arial" w:cs="Arial"/>
@@ -6051,6 +6191,7 @@
               </w:rPr>
               <w:t>testspecification:registration:registrationsegment:identifier</w:t>
             </w:r>
+            <w:proofErr w:type="spellEnd"/>
           </w:p>
         </w:tc>
         <w:tc>
@@ -6236,6 +6377,7 @@
                 <w:u w:val="none"/>
               </w:rPr>
             </w:pPr>
+            <w:proofErr w:type="spellStart"/>
             <w:r>
               <w:rPr>
                 <w:rFonts w:ascii="Arial" w:hAnsi="Arial" w:cs="Arial"/>
@@ -6245,6 +6387,7 @@
               </w:rPr>
               <w:t>uniqueid</w:t>
             </w:r>
+            <w:proofErr w:type="spellEnd"/>
           </w:p>
         </w:tc>
         <w:tc>
@@ -6398,6 +6541,7 @@
                 <w:u w:val="none"/>
               </w:rPr>
             </w:pPr>
+            <w:proofErr w:type="spellStart"/>
             <w:r>
               <w:rPr>
                 <w:rFonts w:ascii="Arial" w:hAnsi="Arial" w:cs="Arial"/>
@@ -6407,6 +6551,7 @@
               </w:rPr>
               <w:t>xsd:token</w:t>
             </w:r>
+            <w:proofErr w:type="spellEnd"/>
           </w:p>
         </w:tc>
       </w:tr>
@@ -6619,6 +6764,7 @@
                 <w:u w:val="none"/>
               </w:rPr>
             </w:pPr>
+            <w:proofErr w:type="spellStart"/>
             <w:r>
               <w:rPr>
                 <w:rFonts w:ascii="Arial" w:hAnsi="Arial" w:cs="Arial"/>
@@ -6628,6 +6774,7 @@
               </w:rPr>
               <w:t>xsd:token</w:t>
             </w:r>
+            <w:proofErr w:type="spellEnd"/>
           </w:p>
         </w:tc>
       </w:tr>
@@ -6840,6 +6987,7 @@
                 <w:u w:val="none"/>
               </w:rPr>
             </w:pPr>
+            <w:proofErr w:type="spellStart"/>
             <w:r>
               <w:rPr>
                 <w:rFonts w:ascii="Arial" w:hAnsi="Arial" w:cs="Arial"/>
@@ -6849,6 +6997,7 @@
               </w:rPr>
               <w:t>xsd:token</w:t>
             </w:r>
+            <w:proofErr w:type="spellEnd"/>
           </w:p>
         </w:tc>
       </w:tr>
@@ -7061,6 +7210,7 @@
                 <w:u w:val="none"/>
               </w:rPr>
             </w:pPr>
+            <w:proofErr w:type="spellStart"/>
             <w:r>
               <w:rPr>
                 <w:rFonts w:ascii="Arial" w:hAnsi="Arial" w:cs="Arial"/>
@@ -7070,6 +7220,7 @@
               </w:rPr>
               <w:t>xsd:integer</w:t>
             </w:r>
+            <w:proofErr w:type="spellEnd"/>
           </w:p>
         </w:tc>
       </w:tr>
@@ -7093,7 +7244,6 @@
           <w:szCs w:val="28"/>
         </w:rPr>
       </w:pPr>
-      <w:bookmarkStart w:id="8" w:name="_Toc451117504"/>
       <w:r>
         <w:br w:type="page"/>
       </w:r>
@@ -7102,6 +7252,7 @@
       <w:pPr>
         <w:pStyle w:val="Heading1"/>
       </w:pPr>
+      <w:bookmarkStart w:id="8" w:name="_Toc454437989"/>
       <w:r>
         <w:lastRenderedPageBreak/>
         <w:t>Sample XML Output</w:t>
@@ -7110,7 +7261,17 @@
     </w:p>
     <w:p>
       <w:r>
-        <w:t xml:space="preserve">Multiple examples can be found in th Implementation Readiness Package (IRP) found here: </w:t>
+        <w:t xml:space="preserve">Multiple examples can be found in </w:t>
+      </w:r>
+      <w:proofErr w:type="spellStart"/>
+      <w:proofErr w:type="gramStart"/>
+      <w:r>
+        <w:t>th</w:t>
+      </w:r>
+      <w:proofErr w:type="spellEnd"/>
+      <w:proofErr w:type="gramEnd"/>
+      <w:r>
+        <w:t xml:space="preserve"> Implementation Readiness Package (IRP) found here: </w:t>
       </w:r>
       <w:hyperlink r:id="rId12" w:history="1">
         <w:r>
@@ -7171,7 +7332,67 @@
           <w:sz w:val="16"/>
           <w:szCs w:val="16"/>
         </w:rPr>
-        <w:t>&lt;testspecification purpose="registration" publisher="SBAC_PT" publishdate="Aug 19 2015  3:43PM" version="1.0"&gt;</w:t>
+        <w:t>&lt;</w:t>
+      </w:r>
+      <w:proofErr w:type="spellStart"/>
+      <w:r>
+        <w:rPr>
+          <w:rFonts w:ascii="Consolas" w:eastAsiaTheme="minorHAnsi" w:hAnsi="Consolas" w:cs="Lucida Sans Typewriter"/>
+          <w:color w:val="268BD2"/>
+          <w:sz w:val="16"/>
+          <w:szCs w:val="16"/>
+        </w:rPr>
+        <w:t>testspecification</w:t>
+      </w:r>
+      <w:proofErr w:type="spellEnd"/>
+      <w:r>
+        <w:rPr>
+          <w:rFonts w:ascii="Consolas" w:eastAsiaTheme="minorHAnsi" w:hAnsi="Consolas" w:cs="Lucida Sans Typewriter"/>
+          <w:color w:val="268BD2"/>
+          <w:sz w:val="16"/>
+          <w:szCs w:val="16"/>
+        </w:rPr>
+        <w:t xml:space="preserve"> purpose="registration" publisher="SBAC_PT" </w:t>
+      </w:r>
+      <w:proofErr w:type="spellStart"/>
+      <w:r>
+        <w:rPr>
+          <w:rFonts w:ascii="Consolas" w:eastAsiaTheme="minorHAnsi" w:hAnsi="Consolas" w:cs="Lucida Sans Typewriter"/>
+          <w:color w:val="268BD2"/>
+          <w:sz w:val="16"/>
+          <w:szCs w:val="16"/>
+        </w:rPr>
+        <w:t>publishdate</w:t>
+      </w:r>
+      <w:proofErr w:type="spellEnd"/>
+      <w:r>
+        <w:rPr>
+          <w:rFonts w:ascii="Consolas" w:eastAsiaTheme="minorHAnsi" w:hAnsi="Consolas" w:cs="Lucida Sans Typewriter"/>
+          <w:color w:val="268BD2"/>
+          <w:sz w:val="16"/>
+          <w:szCs w:val="16"/>
+        </w:rPr>
+        <w:t xml:space="preserve">="Aug 19 </w:t>
+      </w:r>
+      <w:proofErr w:type="gramStart"/>
+      <w:r>
+        <w:rPr>
+          <w:rFonts w:ascii="Consolas" w:eastAsiaTheme="minorHAnsi" w:hAnsi="Consolas" w:cs="Lucida Sans Typewriter"/>
+          <w:color w:val="268BD2"/>
+          <w:sz w:val="16"/>
+          <w:szCs w:val="16"/>
+        </w:rPr>
+        <w:t>2015  3:43PM</w:t>
+      </w:r>
+      <w:proofErr w:type="gramEnd"/>
+      <w:r>
+        <w:rPr>
+          <w:rFonts w:ascii="Consolas" w:eastAsiaTheme="minorHAnsi" w:hAnsi="Consolas" w:cs="Lucida Sans Typewriter"/>
+          <w:color w:val="268BD2"/>
+          <w:sz w:val="16"/>
+          <w:szCs w:val="16"/>
+        </w:rPr>
+        <w:t>" version="1.0"&gt;</w:t>
       </w:r>
     </w:p>
     <w:p>
@@ -7201,7 +7422,47 @@
           <w:sz w:val="16"/>
           <w:szCs w:val="16"/>
         </w:rPr>
-        <w:t xml:space="preserve">  &lt;identifier uniqueid="(SBAC_PT)SBAC-IRP-Perf-MATH-3-Summer-2015-2016" name="SBAC-IRP-Perf-MATH-3" label="Grade 3 MATH" version="8185" /&gt;</w:t>
+        <w:t xml:space="preserve">  &lt;identifier </w:t>
+      </w:r>
+      <w:proofErr w:type="spellStart"/>
+      <w:r>
+        <w:rPr>
+          <w:rFonts w:ascii="Consolas" w:eastAsiaTheme="minorHAnsi" w:hAnsi="Consolas" w:cs="Lucida Sans Typewriter"/>
+          <w:color w:val="268BD2"/>
+          <w:sz w:val="16"/>
+          <w:szCs w:val="16"/>
+        </w:rPr>
+        <w:t>uniqueid</w:t>
+      </w:r>
+      <w:proofErr w:type="spellEnd"/>
+      <w:r>
+        <w:rPr>
+          <w:rFonts w:ascii="Consolas" w:eastAsiaTheme="minorHAnsi" w:hAnsi="Consolas" w:cs="Lucida Sans Typewriter"/>
+          <w:color w:val="268BD2"/>
+          <w:sz w:val="16"/>
+          <w:szCs w:val="16"/>
+        </w:rPr>
+        <w:t>="(SBAC_PT</w:t>
+      </w:r>
+      <w:proofErr w:type="gramStart"/>
+      <w:r>
+        <w:rPr>
+          <w:rFonts w:ascii="Consolas" w:eastAsiaTheme="minorHAnsi" w:hAnsi="Consolas" w:cs="Lucida Sans Typewriter"/>
+          <w:color w:val="268BD2"/>
+          <w:sz w:val="16"/>
+          <w:szCs w:val="16"/>
+        </w:rPr>
+        <w:t>)SBAC</w:t>
+      </w:r>
+      <w:proofErr w:type="gramEnd"/>
+      <w:r>
+        <w:rPr>
+          <w:rFonts w:ascii="Consolas" w:eastAsiaTheme="minorHAnsi" w:hAnsi="Consolas" w:cs="Lucida Sans Typewriter"/>
+          <w:color w:val="268BD2"/>
+          <w:sz w:val="16"/>
+          <w:szCs w:val="16"/>
+        </w:rPr>
+        <w:t>-IRP-Perf-MATH-3-Summer-2015-2016" name="SBAC-IRP-Perf-MATH-3" label="Grade 3 MATH" version="8185" /&gt;</w:t>
       </w:r>
     </w:p>
     <w:p>
@@ -7321,7 +7582,27 @@
           <w:sz w:val="16"/>
           <w:szCs w:val="16"/>
         </w:rPr>
-        <w:t xml:space="preserve">  &lt;registration&gt;</w:t>
+        <w:t xml:space="preserve">  &lt;</w:t>
+      </w:r>
+      <w:proofErr w:type="gramStart"/>
+      <w:r>
+        <w:rPr>
+          <w:rFonts w:ascii="Consolas" w:eastAsiaTheme="minorHAnsi" w:hAnsi="Consolas" w:cs="Lucida Sans Typewriter"/>
+          <w:color w:val="268BD2"/>
+          <w:sz w:val="16"/>
+          <w:szCs w:val="16"/>
+        </w:rPr>
+        <w:t>registration</w:t>
+      </w:r>
+      <w:proofErr w:type="gramEnd"/>
+      <w:r>
+        <w:rPr>
+          <w:rFonts w:ascii="Consolas" w:eastAsiaTheme="minorHAnsi" w:hAnsi="Consolas" w:cs="Lucida Sans Typewriter"/>
+          <w:color w:val="268BD2"/>
+          <w:sz w:val="16"/>
+          <w:szCs w:val="16"/>
+        </w:rPr>
+        <w:t>&gt;</w:t>
       </w:r>
     </w:p>
     <w:p>
@@ -7351,7 +7632,47 @@
           <w:sz w:val="16"/>
           <w:szCs w:val="16"/>
         </w:rPr>
-        <w:t xml:space="preserve">    &lt;poolproperty property="--ITEMTYPE--" value="EQ" label="EQ" itemcount="1" /&gt;</w:t>
+        <w:t xml:space="preserve">    &lt;</w:t>
+      </w:r>
+      <w:proofErr w:type="spellStart"/>
+      <w:r>
+        <w:rPr>
+          <w:rFonts w:ascii="Consolas" w:eastAsiaTheme="minorHAnsi" w:hAnsi="Consolas" w:cs="Lucida Sans Typewriter"/>
+          <w:color w:val="268BD2"/>
+          <w:sz w:val="16"/>
+          <w:szCs w:val="16"/>
+        </w:rPr>
+        <w:t>poolproperty</w:t>
+      </w:r>
+      <w:proofErr w:type="spellEnd"/>
+      <w:r>
+        <w:rPr>
+          <w:rFonts w:ascii="Consolas" w:eastAsiaTheme="minorHAnsi" w:hAnsi="Consolas" w:cs="Lucida Sans Typewriter"/>
+          <w:color w:val="268BD2"/>
+          <w:sz w:val="16"/>
+          <w:szCs w:val="16"/>
+        </w:rPr>
+        <w:t xml:space="preserve"> property="--ITEMTYPE--" value="EQ" label="EQ" </w:t>
+      </w:r>
+      <w:proofErr w:type="spellStart"/>
+      <w:r>
+        <w:rPr>
+          <w:rFonts w:ascii="Consolas" w:eastAsiaTheme="minorHAnsi" w:hAnsi="Consolas" w:cs="Lucida Sans Typewriter"/>
+          <w:color w:val="268BD2"/>
+          <w:sz w:val="16"/>
+          <w:szCs w:val="16"/>
+        </w:rPr>
+        <w:t>itemcount</w:t>
+      </w:r>
+      <w:proofErr w:type="spellEnd"/>
+      <w:r>
+        <w:rPr>
+          <w:rFonts w:ascii="Consolas" w:eastAsiaTheme="minorHAnsi" w:hAnsi="Consolas" w:cs="Lucida Sans Typewriter"/>
+          <w:color w:val="268BD2"/>
+          <w:sz w:val="16"/>
+          <w:szCs w:val="16"/>
+        </w:rPr>
+        <w:t>="1" /&gt;</w:t>
       </w:r>
     </w:p>
     <w:p>
@@ -7381,7 +7702,47 @@
           <w:sz w:val="16"/>
           <w:szCs w:val="16"/>
         </w:rPr>
-        <w:t xml:space="preserve">    &lt;poolproperty property="--ITEMTYPE--" value="GI" label="GI" itemcount="1" /&gt;</w:t>
+        <w:t xml:space="preserve">    &lt;</w:t>
+      </w:r>
+      <w:proofErr w:type="spellStart"/>
+      <w:r>
+        <w:rPr>
+          <w:rFonts w:ascii="Consolas" w:eastAsiaTheme="minorHAnsi" w:hAnsi="Consolas" w:cs="Lucida Sans Typewriter"/>
+          <w:color w:val="268BD2"/>
+          <w:sz w:val="16"/>
+          <w:szCs w:val="16"/>
+        </w:rPr>
+        <w:t>poolproperty</w:t>
+      </w:r>
+      <w:proofErr w:type="spellEnd"/>
+      <w:r>
+        <w:rPr>
+          <w:rFonts w:ascii="Consolas" w:eastAsiaTheme="minorHAnsi" w:hAnsi="Consolas" w:cs="Lucida Sans Typewriter"/>
+          <w:color w:val="268BD2"/>
+          <w:sz w:val="16"/>
+          <w:szCs w:val="16"/>
+        </w:rPr>
+        <w:t xml:space="preserve"> property="--ITEMTYPE--" value="GI" label="GI" </w:t>
+      </w:r>
+      <w:proofErr w:type="spellStart"/>
+      <w:r>
+        <w:rPr>
+          <w:rFonts w:ascii="Consolas" w:eastAsiaTheme="minorHAnsi" w:hAnsi="Consolas" w:cs="Lucida Sans Typewriter"/>
+          <w:color w:val="268BD2"/>
+          <w:sz w:val="16"/>
+          <w:szCs w:val="16"/>
+        </w:rPr>
+        <w:t>itemcount</w:t>
+      </w:r>
+      <w:proofErr w:type="spellEnd"/>
+      <w:r>
+        <w:rPr>
+          <w:rFonts w:ascii="Consolas" w:eastAsiaTheme="minorHAnsi" w:hAnsi="Consolas" w:cs="Lucida Sans Typewriter"/>
+          <w:color w:val="268BD2"/>
+          <w:sz w:val="16"/>
+          <w:szCs w:val="16"/>
+        </w:rPr>
+        <w:t>="1" /&gt;</w:t>
       </w:r>
     </w:p>
     <w:p>
@@ -7411,7 +7772,47 @@
           <w:sz w:val="16"/>
           <w:szCs w:val="16"/>
         </w:rPr>
-        <w:t xml:space="preserve">    &lt;poolproperty property="--ITEMTYPE--" value="TI" label="TI" itemcount="2" /&gt;</w:t>
+        <w:t xml:space="preserve">    &lt;</w:t>
+      </w:r>
+      <w:proofErr w:type="spellStart"/>
+      <w:r>
+        <w:rPr>
+          <w:rFonts w:ascii="Consolas" w:eastAsiaTheme="minorHAnsi" w:hAnsi="Consolas" w:cs="Lucida Sans Typewriter"/>
+          <w:color w:val="268BD2"/>
+          <w:sz w:val="16"/>
+          <w:szCs w:val="16"/>
+        </w:rPr>
+        <w:t>poolproperty</w:t>
+      </w:r>
+      <w:proofErr w:type="spellEnd"/>
+      <w:r>
+        <w:rPr>
+          <w:rFonts w:ascii="Consolas" w:eastAsiaTheme="minorHAnsi" w:hAnsi="Consolas" w:cs="Lucida Sans Typewriter"/>
+          <w:color w:val="268BD2"/>
+          <w:sz w:val="16"/>
+          <w:szCs w:val="16"/>
+        </w:rPr>
+        <w:t xml:space="preserve"> property="--ITEMTYPE--" value="TI" label="TI" </w:t>
+      </w:r>
+      <w:proofErr w:type="spellStart"/>
+      <w:r>
+        <w:rPr>
+          <w:rFonts w:ascii="Consolas" w:eastAsiaTheme="minorHAnsi" w:hAnsi="Consolas" w:cs="Lucida Sans Typewriter"/>
+          <w:color w:val="268BD2"/>
+          <w:sz w:val="16"/>
+          <w:szCs w:val="16"/>
+        </w:rPr>
+        <w:t>itemcount</w:t>
+      </w:r>
+      <w:proofErr w:type="spellEnd"/>
+      <w:r>
+        <w:rPr>
+          <w:rFonts w:ascii="Consolas" w:eastAsiaTheme="minorHAnsi" w:hAnsi="Consolas" w:cs="Lucida Sans Typewriter"/>
+          <w:color w:val="268BD2"/>
+          <w:sz w:val="16"/>
+          <w:szCs w:val="16"/>
+        </w:rPr>
+        <w:t>="2" /&gt;</w:t>
       </w:r>
     </w:p>
     <w:p>
@@ -7441,7 +7842,47 @@
           <w:sz w:val="16"/>
           <w:szCs w:val="16"/>
         </w:rPr>
-        <w:t xml:space="preserve">    &lt;poolproperty property="Language" value="ENU" label="English" itemcount="4" /&gt;</w:t>
+        <w:t xml:space="preserve">    &lt;</w:t>
+      </w:r>
+      <w:proofErr w:type="spellStart"/>
+      <w:r>
+        <w:rPr>
+          <w:rFonts w:ascii="Consolas" w:eastAsiaTheme="minorHAnsi" w:hAnsi="Consolas" w:cs="Lucida Sans Typewriter"/>
+          <w:color w:val="268BD2"/>
+          <w:sz w:val="16"/>
+          <w:szCs w:val="16"/>
+        </w:rPr>
+        <w:t>poolproperty</w:t>
+      </w:r>
+      <w:proofErr w:type="spellEnd"/>
+      <w:r>
+        <w:rPr>
+          <w:rFonts w:ascii="Consolas" w:eastAsiaTheme="minorHAnsi" w:hAnsi="Consolas" w:cs="Lucida Sans Typewriter"/>
+          <w:color w:val="268BD2"/>
+          <w:sz w:val="16"/>
+          <w:szCs w:val="16"/>
+        </w:rPr>
+        <w:t xml:space="preserve"> property="Language" value="ENU" label="English" </w:t>
+      </w:r>
+      <w:proofErr w:type="spellStart"/>
+      <w:r>
+        <w:rPr>
+          <w:rFonts w:ascii="Consolas" w:eastAsiaTheme="minorHAnsi" w:hAnsi="Consolas" w:cs="Lucida Sans Typewriter"/>
+          <w:color w:val="268BD2"/>
+          <w:sz w:val="16"/>
+          <w:szCs w:val="16"/>
+        </w:rPr>
+        <w:t>itemcount</w:t>
+      </w:r>
+      <w:proofErr w:type="spellEnd"/>
+      <w:r>
+        <w:rPr>
+          <w:rFonts w:ascii="Consolas" w:eastAsiaTheme="minorHAnsi" w:hAnsi="Consolas" w:cs="Lucida Sans Typewriter"/>
+          <w:color w:val="268BD2"/>
+          <w:sz w:val="16"/>
+          <w:szCs w:val="16"/>
+        </w:rPr>
+        <w:t>="4" /&gt;</w:t>
       </w:r>
     </w:p>
     <w:p>
@@ -7471,7 +7912,107 @@
           <w:sz w:val="16"/>
           <w:szCs w:val="16"/>
         </w:rPr>
-        <w:t xml:space="preserve">    &lt;registrationsegment position="1" itemselection="fixedform" minitems="4" maxitems="4"&gt;</w:t>
+        <w:t xml:space="preserve">    &lt;</w:t>
+      </w:r>
+      <w:proofErr w:type="spellStart"/>
+      <w:r>
+        <w:rPr>
+          <w:rFonts w:ascii="Consolas" w:eastAsiaTheme="minorHAnsi" w:hAnsi="Consolas" w:cs="Lucida Sans Typewriter"/>
+          <w:color w:val="268BD2"/>
+          <w:sz w:val="16"/>
+          <w:szCs w:val="16"/>
+        </w:rPr>
+        <w:t>registrationsegment</w:t>
+      </w:r>
+      <w:proofErr w:type="spellEnd"/>
+      <w:r>
+        <w:rPr>
+          <w:rFonts w:ascii="Consolas" w:eastAsiaTheme="minorHAnsi" w:hAnsi="Consolas" w:cs="Lucida Sans Typewriter"/>
+          <w:color w:val="268BD2"/>
+          <w:sz w:val="16"/>
+          <w:szCs w:val="16"/>
+        </w:rPr>
+        <w:t xml:space="preserve"> position="1" </w:t>
+      </w:r>
+      <w:proofErr w:type="spellStart"/>
+      <w:r>
+        <w:rPr>
+          <w:rFonts w:ascii="Consolas" w:eastAsiaTheme="minorHAnsi" w:hAnsi="Consolas" w:cs="Lucida Sans Typewriter"/>
+          <w:color w:val="268BD2"/>
+          <w:sz w:val="16"/>
+          <w:szCs w:val="16"/>
+        </w:rPr>
+        <w:t>itemselection</w:t>
+      </w:r>
+      <w:proofErr w:type="spellEnd"/>
+      <w:r>
+        <w:rPr>
+          <w:rFonts w:ascii="Consolas" w:eastAsiaTheme="minorHAnsi" w:hAnsi="Consolas" w:cs="Lucida Sans Typewriter"/>
+          <w:color w:val="268BD2"/>
+          <w:sz w:val="16"/>
+          <w:szCs w:val="16"/>
+        </w:rPr>
+        <w:t>="</w:t>
+      </w:r>
+      <w:proofErr w:type="spellStart"/>
+      <w:r>
+        <w:rPr>
+          <w:rFonts w:ascii="Consolas" w:eastAsiaTheme="minorHAnsi" w:hAnsi="Consolas" w:cs="Lucida Sans Typewriter"/>
+          <w:color w:val="268BD2"/>
+          <w:sz w:val="16"/>
+          <w:szCs w:val="16"/>
+        </w:rPr>
+        <w:t>fixedform</w:t>
+      </w:r>
+      <w:proofErr w:type="spellEnd"/>
+      <w:r>
+        <w:rPr>
+          <w:rFonts w:ascii="Consolas" w:eastAsiaTheme="minorHAnsi" w:hAnsi="Consolas" w:cs="Lucida Sans Typewriter"/>
+          <w:color w:val="268BD2"/>
+          <w:sz w:val="16"/>
+          <w:szCs w:val="16"/>
+        </w:rPr>
+        <w:t xml:space="preserve">" </w:t>
+      </w:r>
+      <w:proofErr w:type="spellStart"/>
+      <w:r>
+        <w:rPr>
+          <w:rFonts w:ascii="Consolas" w:eastAsiaTheme="minorHAnsi" w:hAnsi="Consolas" w:cs="Lucida Sans Typewriter"/>
+          <w:color w:val="268BD2"/>
+          <w:sz w:val="16"/>
+          <w:szCs w:val="16"/>
+        </w:rPr>
+        <w:t>minitems</w:t>
+      </w:r>
+      <w:proofErr w:type="spellEnd"/>
+      <w:r>
+        <w:rPr>
+          <w:rFonts w:ascii="Consolas" w:eastAsiaTheme="minorHAnsi" w:hAnsi="Consolas" w:cs="Lucida Sans Typewriter"/>
+          <w:color w:val="268BD2"/>
+          <w:sz w:val="16"/>
+          <w:szCs w:val="16"/>
+        </w:rPr>
+        <w:t xml:space="preserve">="4" </w:t>
+      </w:r>
+      <w:proofErr w:type="spellStart"/>
+      <w:r>
+        <w:rPr>
+          <w:rFonts w:ascii="Consolas" w:eastAsiaTheme="minorHAnsi" w:hAnsi="Consolas" w:cs="Lucida Sans Typewriter"/>
+          <w:color w:val="268BD2"/>
+          <w:sz w:val="16"/>
+          <w:szCs w:val="16"/>
+        </w:rPr>
+        <w:t>maxitems</w:t>
+      </w:r>
+      <w:proofErr w:type="spellEnd"/>
+      <w:r>
+        <w:rPr>
+          <w:rFonts w:ascii="Consolas" w:eastAsiaTheme="minorHAnsi" w:hAnsi="Consolas" w:cs="Lucida Sans Typewriter"/>
+          <w:color w:val="268BD2"/>
+          <w:sz w:val="16"/>
+          <w:szCs w:val="16"/>
+        </w:rPr>
+        <w:t>="4"&gt;</w:t>
       </w:r>
     </w:p>
     <w:p>
@@ -7501,7 +8042,47 @@
           <w:sz w:val="16"/>
           <w:szCs w:val="16"/>
         </w:rPr>
-        <w:t xml:space="preserve">      &lt;identifier uniqueid="(SBAC_PT)SBAC-IRP-Perf-MATH-3-Summer-2015-2016" name="SBAC-IRP-Perf-MATH-3" version="8185" /&gt;</w:t>
+        <w:t xml:space="preserve">      &lt;identifier </w:t>
+      </w:r>
+      <w:proofErr w:type="spellStart"/>
+      <w:r>
+        <w:rPr>
+          <w:rFonts w:ascii="Consolas" w:eastAsiaTheme="minorHAnsi" w:hAnsi="Consolas" w:cs="Lucida Sans Typewriter"/>
+          <w:color w:val="268BD2"/>
+          <w:sz w:val="16"/>
+          <w:szCs w:val="16"/>
+        </w:rPr>
+        <w:t>uniqueid</w:t>
+      </w:r>
+      <w:proofErr w:type="spellEnd"/>
+      <w:r>
+        <w:rPr>
+          <w:rFonts w:ascii="Consolas" w:eastAsiaTheme="minorHAnsi" w:hAnsi="Consolas" w:cs="Lucida Sans Typewriter"/>
+          <w:color w:val="268BD2"/>
+          <w:sz w:val="16"/>
+          <w:szCs w:val="16"/>
+        </w:rPr>
+        <w:t>="(SBAC_PT</w:t>
+      </w:r>
+      <w:proofErr w:type="gramStart"/>
+      <w:r>
+        <w:rPr>
+          <w:rFonts w:ascii="Consolas" w:eastAsiaTheme="minorHAnsi" w:hAnsi="Consolas" w:cs="Lucida Sans Typewriter"/>
+          <w:color w:val="268BD2"/>
+          <w:sz w:val="16"/>
+          <w:szCs w:val="16"/>
+        </w:rPr>
+        <w:t>)SBAC</w:t>
+      </w:r>
+      <w:proofErr w:type="gramEnd"/>
+      <w:r>
+        <w:rPr>
+          <w:rFonts w:ascii="Consolas" w:eastAsiaTheme="minorHAnsi" w:hAnsi="Consolas" w:cs="Lucida Sans Typewriter"/>
+          <w:color w:val="268BD2"/>
+          <w:sz w:val="16"/>
+          <w:szCs w:val="16"/>
+        </w:rPr>
+        <w:t>-IRP-Perf-MATH-3-Summer-2015-2016" name="SBAC-IRP-Perf-MATH-3" version="8185" /&gt;</w:t>
       </w:r>
     </w:p>
     <w:p>
@@ -7531,7 +8112,47 @@
           <w:sz w:val="16"/>
           <w:szCs w:val="16"/>
         </w:rPr>
-        <w:t xml:space="preserve">      &lt;poolproperty property="--ITEMTYPE--" value="EQ" label="EQ" itemcount="1" /&gt;</w:t>
+        <w:t xml:space="preserve">      &lt;</w:t>
+      </w:r>
+      <w:proofErr w:type="spellStart"/>
+      <w:r>
+        <w:rPr>
+          <w:rFonts w:ascii="Consolas" w:eastAsiaTheme="minorHAnsi" w:hAnsi="Consolas" w:cs="Lucida Sans Typewriter"/>
+          <w:color w:val="268BD2"/>
+          <w:sz w:val="16"/>
+          <w:szCs w:val="16"/>
+        </w:rPr>
+        <w:t>poolproperty</w:t>
+      </w:r>
+      <w:proofErr w:type="spellEnd"/>
+      <w:r>
+        <w:rPr>
+          <w:rFonts w:ascii="Consolas" w:eastAsiaTheme="minorHAnsi" w:hAnsi="Consolas" w:cs="Lucida Sans Typewriter"/>
+          <w:color w:val="268BD2"/>
+          <w:sz w:val="16"/>
+          <w:szCs w:val="16"/>
+        </w:rPr>
+        <w:t xml:space="preserve"> property="--ITEMTYPE--" value="EQ" label="EQ" </w:t>
+      </w:r>
+      <w:proofErr w:type="spellStart"/>
+      <w:r>
+        <w:rPr>
+          <w:rFonts w:ascii="Consolas" w:eastAsiaTheme="minorHAnsi" w:hAnsi="Consolas" w:cs="Lucida Sans Typewriter"/>
+          <w:color w:val="268BD2"/>
+          <w:sz w:val="16"/>
+          <w:szCs w:val="16"/>
+        </w:rPr>
+        <w:t>itemcount</w:t>
+      </w:r>
+      <w:proofErr w:type="spellEnd"/>
+      <w:r>
+        <w:rPr>
+          <w:rFonts w:ascii="Consolas" w:eastAsiaTheme="minorHAnsi" w:hAnsi="Consolas" w:cs="Lucida Sans Typewriter"/>
+          <w:color w:val="268BD2"/>
+          <w:sz w:val="16"/>
+          <w:szCs w:val="16"/>
+        </w:rPr>
+        <w:t>="1" /&gt;</w:t>
       </w:r>
     </w:p>
     <w:p>
@@ -7561,7 +8182,47 @@
           <w:sz w:val="16"/>
           <w:szCs w:val="16"/>
         </w:rPr>
-        <w:t xml:space="preserve">      &lt;poolproperty property="--ITEMTYPE--" value="GI" label="GI" itemcount="1" /&gt;</w:t>
+        <w:t xml:space="preserve">      &lt;</w:t>
+      </w:r>
+      <w:proofErr w:type="spellStart"/>
+      <w:r>
+        <w:rPr>
+          <w:rFonts w:ascii="Consolas" w:eastAsiaTheme="minorHAnsi" w:hAnsi="Consolas" w:cs="Lucida Sans Typewriter"/>
+          <w:color w:val="268BD2"/>
+          <w:sz w:val="16"/>
+          <w:szCs w:val="16"/>
+        </w:rPr>
+        <w:t>poolproperty</w:t>
+      </w:r>
+      <w:proofErr w:type="spellEnd"/>
+      <w:r>
+        <w:rPr>
+          <w:rFonts w:ascii="Consolas" w:eastAsiaTheme="minorHAnsi" w:hAnsi="Consolas" w:cs="Lucida Sans Typewriter"/>
+          <w:color w:val="268BD2"/>
+          <w:sz w:val="16"/>
+          <w:szCs w:val="16"/>
+        </w:rPr>
+        <w:t xml:space="preserve"> property="--ITEMTYPE--" value="GI" label="GI" </w:t>
+      </w:r>
+      <w:proofErr w:type="spellStart"/>
+      <w:r>
+        <w:rPr>
+          <w:rFonts w:ascii="Consolas" w:eastAsiaTheme="minorHAnsi" w:hAnsi="Consolas" w:cs="Lucida Sans Typewriter"/>
+          <w:color w:val="268BD2"/>
+          <w:sz w:val="16"/>
+          <w:szCs w:val="16"/>
+        </w:rPr>
+        <w:t>itemcount</w:t>
+      </w:r>
+      <w:proofErr w:type="spellEnd"/>
+      <w:r>
+        <w:rPr>
+          <w:rFonts w:ascii="Consolas" w:eastAsiaTheme="minorHAnsi" w:hAnsi="Consolas" w:cs="Lucida Sans Typewriter"/>
+          <w:color w:val="268BD2"/>
+          <w:sz w:val="16"/>
+          <w:szCs w:val="16"/>
+        </w:rPr>
+        <w:t>="1" /&gt;</w:t>
       </w:r>
     </w:p>
     <w:p>
@@ -7591,7 +8252,47 @@
           <w:sz w:val="16"/>
           <w:szCs w:val="16"/>
         </w:rPr>
-        <w:t xml:space="preserve">      &lt;poolproperty property="--ITEMTYPE--" value="TI" label="TI" itemcount="2" /&gt;</w:t>
+        <w:t xml:space="preserve">      &lt;</w:t>
+      </w:r>
+      <w:proofErr w:type="spellStart"/>
+      <w:r>
+        <w:rPr>
+          <w:rFonts w:ascii="Consolas" w:eastAsiaTheme="minorHAnsi" w:hAnsi="Consolas" w:cs="Lucida Sans Typewriter"/>
+          <w:color w:val="268BD2"/>
+          <w:sz w:val="16"/>
+          <w:szCs w:val="16"/>
+        </w:rPr>
+        <w:t>poolproperty</w:t>
+      </w:r>
+      <w:proofErr w:type="spellEnd"/>
+      <w:r>
+        <w:rPr>
+          <w:rFonts w:ascii="Consolas" w:eastAsiaTheme="minorHAnsi" w:hAnsi="Consolas" w:cs="Lucida Sans Typewriter"/>
+          <w:color w:val="268BD2"/>
+          <w:sz w:val="16"/>
+          <w:szCs w:val="16"/>
+        </w:rPr>
+        <w:t xml:space="preserve"> property="--ITEMTYPE--" value="TI" label="TI" </w:t>
+      </w:r>
+      <w:proofErr w:type="spellStart"/>
+      <w:r>
+        <w:rPr>
+          <w:rFonts w:ascii="Consolas" w:eastAsiaTheme="minorHAnsi" w:hAnsi="Consolas" w:cs="Lucida Sans Typewriter"/>
+          <w:color w:val="268BD2"/>
+          <w:sz w:val="16"/>
+          <w:szCs w:val="16"/>
+        </w:rPr>
+        <w:t>itemcount</w:t>
+      </w:r>
+      <w:proofErr w:type="spellEnd"/>
+      <w:r>
+        <w:rPr>
+          <w:rFonts w:ascii="Consolas" w:eastAsiaTheme="minorHAnsi" w:hAnsi="Consolas" w:cs="Lucida Sans Typewriter"/>
+          <w:color w:val="268BD2"/>
+          <w:sz w:val="16"/>
+          <w:szCs w:val="16"/>
+        </w:rPr>
+        <w:t>="2" /&gt;</w:t>
       </w:r>
     </w:p>
     <w:p>
@@ -7621,7 +8322,47 @@
           <w:sz w:val="16"/>
           <w:szCs w:val="16"/>
         </w:rPr>
-        <w:t xml:space="preserve">      &lt;poolproperty property="Language" value="ENU" label="English" itemcount="4" /&gt;</w:t>
+        <w:t xml:space="preserve">      &lt;</w:t>
+      </w:r>
+      <w:proofErr w:type="spellStart"/>
+      <w:r>
+        <w:rPr>
+          <w:rFonts w:ascii="Consolas" w:eastAsiaTheme="minorHAnsi" w:hAnsi="Consolas" w:cs="Lucida Sans Typewriter"/>
+          <w:color w:val="268BD2"/>
+          <w:sz w:val="16"/>
+          <w:szCs w:val="16"/>
+        </w:rPr>
+        <w:t>poolproperty</w:t>
+      </w:r>
+      <w:proofErr w:type="spellEnd"/>
+      <w:r>
+        <w:rPr>
+          <w:rFonts w:ascii="Consolas" w:eastAsiaTheme="minorHAnsi" w:hAnsi="Consolas" w:cs="Lucida Sans Typewriter"/>
+          <w:color w:val="268BD2"/>
+          <w:sz w:val="16"/>
+          <w:szCs w:val="16"/>
+        </w:rPr>
+        <w:t xml:space="preserve"> property="Language" value="ENU" label="English" </w:t>
+      </w:r>
+      <w:proofErr w:type="spellStart"/>
+      <w:r>
+        <w:rPr>
+          <w:rFonts w:ascii="Consolas" w:eastAsiaTheme="minorHAnsi" w:hAnsi="Consolas" w:cs="Lucida Sans Typewriter"/>
+          <w:color w:val="268BD2"/>
+          <w:sz w:val="16"/>
+          <w:szCs w:val="16"/>
+        </w:rPr>
+        <w:t>itemcount</w:t>
+      </w:r>
+      <w:proofErr w:type="spellEnd"/>
+      <w:r>
+        <w:rPr>
+          <w:rFonts w:ascii="Consolas" w:eastAsiaTheme="minorHAnsi" w:hAnsi="Consolas" w:cs="Lucida Sans Typewriter"/>
+          <w:color w:val="268BD2"/>
+          <w:sz w:val="16"/>
+          <w:szCs w:val="16"/>
+        </w:rPr>
+        <w:t>="4" /&gt;</w:t>
       </w:r>
     </w:p>
     <w:p>
@@ -7651,7 +8392,27 @@
           <w:sz w:val="16"/>
           <w:szCs w:val="16"/>
         </w:rPr>
-        <w:t xml:space="preserve">    &lt;/registrationsegment&gt;</w:t>
+        <w:t xml:space="preserve">    &lt;/</w:t>
+      </w:r>
+      <w:proofErr w:type="spellStart"/>
+      <w:r>
+        <w:rPr>
+          <w:rFonts w:ascii="Consolas" w:eastAsiaTheme="minorHAnsi" w:hAnsi="Consolas" w:cs="Lucida Sans Typewriter"/>
+          <w:color w:val="268BD2"/>
+          <w:sz w:val="16"/>
+          <w:szCs w:val="16"/>
+        </w:rPr>
+        <w:t>registrationsegment</w:t>
+      </w:r>
+      <w:proofErr w:type="spellEnd"/>
+      <w:r>
+        <w:rPr>
+          <w:rFonts w:ascii="Consolas" w:eastAsiaTheme="minorHAnsi" w:hAnsi="Consolas" w:cs="Lucida Sans Typewriter"/>
+          <w:color w:val="268BD2"/>
+          <w:sz w:val="16"/>
+          <w:szCs w:val="16"/>
+        </w:rPr>
+        <w:t>&gt;</w:t>
       </w:r>
     </w:p>
     <w:p>
@@ -7711,7 +8472,27 @@
           <w:sz w:val="16"/>
           <w:szCs w:val="16"/>
         </w:rPr>
-        <w:t>&lt;/testspecification&gt;</w:t>
+        <w:t>&lt;/</w:t>
+      </w:r>
+      <w:proofErr w:type="spellStart"/>
+      <w:r>
+        <w:rPr>
+          <w:rFonts w:ascii="Consolas" w:eastAsiaTheme="minorHAnsi" w:hAnsi="Consolas" w:cs="Lucida Sans Typewriter"/>
+          <w:color w:val="268BD2"/>
+          <w:sz w:val="16"/>
+          <w:szCs w:val="16"/>
+        </w:rPr>
+        <w:t>testspecification</w:t>
+      </w:r>
+      <w:proofErr w:type="spellEnd"/>
+      <w:r>
+        <w:rPr>
+          <w:rFonts w:ascii="Consolas" w:eastAsiaTheme="minorHAnsi" w:hAnsi="Consolas" w:cs="Lucida Sans Typewriter"/>
+          <w:color w:val="268BD2"/>
+          <w:sz w:val="16"/>
+          <w:szCs w:val="16"/>
+        </w:rPr>
+        <w:t>&gt;</w:t>
       </w:r>
     </w:p>
     <w:p/>
@@ -7804,7 +8585,7 @@
                 <w:bCs/>
                 <w:noProof/>
               </w:rPr>
-              <w:t>8</w:t>
+              <w:t>4</w:t>
             </w:r>
             <w:r>
               <w:rPr>
@@ -7986,8 +8767,13 @@
             <w:ind w:left="-529" w:firstLine="529"/>
             <w:jc w:val="right"/>
           </w:pPr>
+          <w:proofErr w:type="spellStart"/>
           <w:r>
-            <w:t xml:space="preserve">SmarterApp Interface Specification: </w:t>
+            <w:t>SmarterApp</w:t>
+          </w:r>
+          <w:proofErr w:type="spellEnd"/>
+          <w:r>
+            <w:t xml:space="preserve"> Interface Specification: </w:t>
           </w:r>
           <w:r>
             <w:br/>
@@ -8175,14 +8961,24 @@
             <w:ind w:left="-529" w:firstLine="529"/>
             <w:jc w:val="right"/>
           </w:pPr>
+          <w:proofErr w:type="spellStart"/>
           <w:r>
-            <w:t xml:space="preserve">SmarterApp Interface Specification: </w:t>
+            <w:t>SmarterApp</w:t>
           </w:r>
+          <w:proofErr w:type="spellEnd"/>
+          <w:r>
+            <w:t xml:space="preserve"> Interface Specification: </w:t>
+          </w:r>
+          <w:proofErr w:type="spellStart"/>
           <w:r>
             <w:t>Registration</w:t>
           </w:r>
           <w:r>
-            <w:t>Test Package</w:t>
+            <w:t>Test</w:t>
+          </w:r>
+          <w:proofErr w:type="spellEnd"/>
+          <w:r>
+            <w:t xml:space="preserve"> Package</w:t>
           </w:r>
         </w:p>
         <w:p>
@@ -13000,7 +13796,7 @@
 </file>
 
 <file path=customXml/itemProps1.xml><?xml version="1.0" encoding="utf-8"?>
-<ds:datastoreItem xmlns:ds="http://schemas.openxmlformats.org/officeDocument/2006/customXml" ds:itemID="{7D91BB30-90DF-41F8-A94F-97D0ADA56F8F}">
+<ds:datastoreItem xmlns:ds="http://schemas.openxmlformats.org/officeDocument/2006/customXml" ds:itemID="{BC006B18-D837-4B3D-B778-C6A93F0C1438}">
   <ds:schemaRefs>
     <ds:schemaRef ds:uri="http://schemas.openxmlformats.org/officeDocument/2006/bibliography"/>
   </ds:schemaRefs>

</xml_diff>